<commit_message>
Modificando o título de nosso documento
</commit_message>
<xml_diff>
--- a/visao2/Documentacao atividade visao2 Leonardo e Lucas.docx
+++ b/visao2/Documentacao atividade visao2 Leonardo e Lucas.docx
@@ -361,115 +361,10 @@
           <w:sz w:val="28"/>
           <w:szCs w:val="28"/>
         </w:rPr>
-        <w:t>R</w:t>
-      </w:r>
-      <w:r>
-        <w:rPr>
-          <w:rFonts w:ascii="Arial" w:eastAsia="Arial" w:hAnsi="Arial" w:cs="Arial"/>
-          <w:sz w:val="28"/>
-          <w:szCs w:val="28"/>
-        </w:rPr>
-        <w:t>ela</w:t>
-      </w:r>
-      <w:r>
-        <w:rPr>
-          <w:rFonts w:ascii="Arial" w:eastAsia="Arial" w:hAnsi="Arial" w:cs="Arial"/>
-          <w:spacing w:val="1"/>
-          <w:sz w:val="28"/>
-          <w:szCs w:val="28"/>
-        </w:rPr>
-        <w:t>t</w:t>
-      </w:r>
-      <w:r>
-        <w:rPr>
-          <w:rFonts w:ascii="Arial" w:eastAsia="Arial" w:hAnsi="Arial" w:cs="Arial"/>
-          <w:sz w:val="28"/>
-          <w:szCs w:val="28"/>
-        </w:rPr>
-        <w:t>ó</w:t>
-      </w:r>
-      <w:r>
-        <w:rPr>
-          <w:rFonts w:ascii="Arial" w:eastAsia="Arial" w:hAnsi="Arial" w:cs="Arial"/>
-          <w:spacing w:val="-3"/>
-          <w:sz w:val="28"/>
-          <w:szCs w:val="28"/>
-        </w:rPr>
-        <w:t>r</w:t>
-      </w:r>
-      <w:r>
-        <w:rPr>
-          <w:rFonts w:ascii="Arial" w:eastAsia="Arial" w:hAnsi="Arial" w:cs="Arial"/>
-          <w:sz w:val="28"/>
-          <w:szCs w:val="28"/>
-        </w:rPr>
-        <w:t>io</w:t>
-      </w:r>
-      <w:r>
-        <w:rPr>
-          <w:rFonts w:ascii="Arial" w:eastAsia="Arial" w:hAnsi="Arial" w:cs="Arial"/>
-          <w:spacing w:val="1"/>
-          <w:sz w:val="28"/>
-          <w:szCs w:val="28"/>
-        </w:rPr>
-        <w:t xml:space="preserve"> projeto </w:t>
-      </w:r>
-      <w:r>
-        <w:rPr>
-          <w:rFonts w:ascii="Arial" w:eastAsia="Arial" w:hAnsi="Arial" w:cs="Arial"/>
-          <w:sz w:val="28"/>
-          <w:szCs w:val="28"/>
-        </w:rPr>
-        <w:t>2</w:t>
-      </w:r>
-      <w:r>
-        <w:rPr>
-          <w:rFonts w:ascii="Arial" w:eastAsia="Arial" w:hAnsi="Arial" w:cs="Arial"/>
-          <w:sz w:val="28"/>
-          <w:szCs w:val="28"/>
-        </w:rPr>
-        <w:t xml:space="preserve"> –</w:t>
-      </w:r>
-      <w:r>
-        <w:rPr>
-          <w:rFonts w:ascii="Arial" w:eastAsia="Arial" w:hAnsi="Arial" w:cs="Arial"/>
-          <w:spacing w:val="-1"/>
-          <w:sz w:val="28"/>
-          <w:szCs w:val="28"/>
-        </w:rPr>
-        <w:t xml:space="preserve"> Circuitos com </w:t>
-      </w:r>
-      <w:r>
-        <w:rPr>
-          <w:rFonts w:ascii="Arial" w:eastAsia="Arial" w:hAnsi="Arial" w:cs="Arial"/>
-          <w:spacing w:val="-1"/>
-          <w:sz w:val="28"/>
-          <w:szCs w:val="28"/>
-        </w:rPr>
-        <w:t>filtros e/ou</w:t>
-      </w:r>
-    </w:p>
-    <w:p>
-      <w:pPr>
-        <w:spacing w:line="360" w:lineRule="auto"/>
-        <w:ind w:left="3475" w:right="910" w:hanging="2461"/>
-        <w:jc w:val="center"/>
-        <w:rPr>
-          <w:rFonts w:ascii="Arial" w:eastAsia="Arial" w:hAnsi="Arial" w:cs="Arial"/>
-          <w:spacing w:val="-1"/>
-          <w:sz w:val="28"/>
-          <w:szCs w:val="28"/>
-        </w:rPr>
-      </w:pPr>
-      <w:r>
-        <w:rPr>
-          <w:rFonts w:ascii="Arial" w:eastAsia="Arial" w:hAnsi="Arial" w:cs="Arial"/>
-          <w:spacing w:val="-1"/>
-          <w:sz w:val="28"/>
-          <w:szCs w:val="28"/>
-        </w:rPr>
-        <w:t>Acionamento PWM</w:t>
-      </w:r>
+        <w:t>Documentação atividade Visão 2</w:t>
+      </w:r>
+      <w:bookmarkStart w:id="0" w:name="_GoBack"/>
+      <w:bookmarkEnd w:id="0"/>
     </w:p>
     <w:p>
       <w:pPr>
@@ -1623,8 +1518,8 @@
           <w:szCs w:val="28"/>
         </w:rPr>
       </w:pPr>
-      <w:bookmarkStart w:id="0" w:name="_Toc462301150"/>
-      <w:bookmarkStart w:id="1" w:name="_Toc475397170"/>
+      <w:bookmarkStart w:id="1" w:name="_Toc462301150"/>
+      <w:bookmarkStart w:id="2" w:name="_Toc475397170"/>
       <w:r>
         <w:rPr>
           <w:rStyle w:val="Ttulo1Char"/>
@@ -1632,8 +1527,8 @@
         </w:rPr>
         <w:t>Introdução</w:t>
       </w:r>
-      <w:bookmarkEnd w:id="0"/>
       <w:bookmarkEnd w:id="1"/>
+      <w:bookmarkEnd w:id="2"/>
     </w:p>
     <w:p>
       <w:pPr>
@@ -1724,7 +1619,7 @@
           <w:rFonts w:cs="Arial"/>
         </w:rPr>
       </w:pPr>
-      <w:bookmarkStart w:id="2" w:name="_Toc475397171"/>
+      <w:bookmarkStart w:id="3" w:name="_Toc475397171"/>
       <w:r>
         <w:rPr>
           <w:rFonts w:cs="Arial"/>
@@ -1737,7 +1632,7 @@
         </w:rPr>
         <w:t>programa</w:t>
       </w:r>
-      <w:bookmarkEnd w:id="2"/>
+      <w:bookmarkEnd w:id="3"/>
     </w:p>
     <w:p>
       <w:pPr>
@@ -1884,7 +1779,7 @@
           <w:szCs w:val="28"/>
         </w:rPr>
       </w:pPr>
-      <w:bookmarkStart w:id="3" w:name="_Toc475397172"/>
+      <w:bookmarkStart w:id="4" w:name="_Toc475397172"/>
       <w:r>
         <w:rPr>
           <w:rStyle w:val="Ttulo1Char"/>
@@ -1892,7 +1787,7 @@
         </w:rPr>
         <w:t>Programas e materiais</w:t>
       </w:r>
-      <w:bookmarkEnd w:id="3"/>
+      <w:bookmarkEnd w:id="4"/>
     </w:p>
     <w:p>
       <w:pPr>
@@ -2358,7 +2253,7 @@
           <w:rFonts w:eastAsia="Arial"/>
         </w:rPr>
       </w:pPr>
-      <w:bookmarkStart w:id="4" w:name="_Toc475397173"/>
+      <w:bookmarkStart w:id="5" w:name="_Toc475397173"/>
       <w:r>
         <w:rPr>
           <w:rFonts w:eastAsia="Arial"/>
@@ -2371,7 +2266,7 @@
         </w:rPr>
         <w:t>rogramação</w:t>
       </w:r>
-      <w:bookmarkEnd w:id="4"/>
+      <w:bookmarkEnd w:id="5"/>
     </w:p>
     <w:p>
       <w:pPr>
@@ -2773,10 +2668,7 @@
         </w:rPr>
       </w:pPr>
       <w:r>
-        <w:t xml:space="preserve">Figura </w:t>
-      </w:r>
-      <w:r>
-        <w:t>2</w:t>
+        <w:t>Figura 2</w:t>
       </w:r>
       <w:r>
         <w:rPr>
@@ -2825,14 +2717,14 @@
           <w:sz w:val="24"/>
         </w:rPr>
       </w:pPr>
-      <w:bookmarkStart w:id="5" w:name="_Toc475397174"/>
+      <w:bookmarkStart w:id="6" w:name="_Toc475397174"/>
       <w:r>
         <w:rPr>
           <w:rFonts w:cs="Arial"/>
         </w:rPr>
         <w:t>Implementações futuras</w:t>
       </w:r>
-      <w:bookmarkEnd w:id="5"/>
+      <w:bookmarkEnd w:id="6"/>
     </w:p>
     <w:p>
       <w:pPr>
@@ -2881,8 +2773,6 @@
         </w:rPr>
         <w:t xml:space="preserve"> na tela a distância e orientação de círculos.</w:t>
       </w:r>
-      <w:bookmarkStart w:id="6" w:name="_GoBack"/>
-      <w:bookmarkEnd w:id="6"/>
     </w:p>
     <w:p>
       <w:pPr>
@@ -4596,7 +4486,7 @@
 </file>
 
 <file path=customXml/itemProps1.xml><?xml version="1.0" encoding="utf-8"?>
-<ds:datastoreItem xmlns:ds="http://schemas.openxmlformats.org/officeDocument/2006/customXml" ds:itemID="{07140A44-3D77-49BA-925C-590D28E3808E}">
+<ds:datastoreItem xmlns:ds="http://schemas.openxmlformats.org/officeDocument/2006/customXml" ds:itemID="{9CDECC2E-570A-417B-B65D-39B231847E4E}">
   <ds:schemaRefs>
     <ds:schemaRef ds:uri="http://schemas.openxmlformats.org/officeDocument/2006/bibliography"/>
   </ds:schemaRefs>

</xml_diff>